<commit_message>
updated resume to include information from trillian technology solutions
</commit_message>
<xml_diff>
--- a/Grant Brown Current Resume Word.docx
+++ b/Grant Brown Current Resume Word.docx
@@ -46,136 +46,126 @@
       </w:pPr>
       <w:r>
         <w:rPr>
-          <w:rFonts w:ascii="Arial" w:hAnsi="Arial"/>
+          <w:rStyle w:val="Hyperlink.0"/>
+          <w:rtl w:val="0"/>
+        </w:rPr>
+        <w:t xml:space="preserve">McLean, VA | </w:t>
+      </w:r>
+      <w:r>
+        <w:rPr>
+          <w:rStyle w:val="Hyperlink.0"/>
+        </w:rPr>
+        <w:fldChar w:fldCharType="begin" w:fldLock="0"/>
+      </w:r>
+      <w:r>
+        <w:rPr>
+          <w:rStyle w:val="Hyperlink.0"/>
+        </w:rPr>
+        <w:instrText xml:space="preserve"> HYPERLINK "mailto:gnb225@nyu.edu"</w:instrText>
+      </w:r>
+      <w:r>
+        <w:rPr>
+          <w:rStyle w:val="Hyperlink.0"/>
+        </w:rPr>
+        <w:fldChar w:fldCharType="separate" w:fldLock="0"/>
+      </w:r>
+      <w:r>
+        <w:rPr>
+          <w:rStyle w:val="Hyperlink.0"/>
+          <w:rtl w:val="0"/>
+        </w:rPr>
+        <w:t xml:space="preserve">gnb225@nyu.edu </w:t>
+      </w:r>
+      <w:r>
+        <w:rPr/>
+        <w:fldChar w:fldCharType="end" w:fldLock="0"/>
+      </w:r>
+      <w:r>
+        <w:rPr>
+          <w:rStyle w:val="Hyperlink.0"/>
+          <w:rtl w:val="0"/>
+        </w:rPr>
+        <w:t xml:space="preserve">| Cell - 571.249.8475 | </w:t>
+      </w:r>
+      <w:r>
+        <w:rPr>
+          <w:rStyle w:val="Hyperlink.0"/>
+        </w:rPr>
+        <w:fldChar w:fldCharType="begin" w:fldLock="0"/>
+      </w:r>
+      <w:r>
+        <w:rPr>
+          <w:rStyle w:val="Hyperlink.0"/>
+        </w:rPr>
+        <w:instrText xml:space="preserve"> HYPERLINK "https://grantnbrown.com"</w:instrText>
+      </w:r>
+      <w:r>
+        <w:rPr>
+          <w:rStyle w:val="Hyperlink.0"/>
+        </w:rPr>
+        <w:fldChar w:fldCharType="separate" w:fldLock="0"/>
+      </w:r>
+      <w:r>
+        <w:rPr>
+          <w:rStyle w:val="Hyperlink.0"/>
+          <w:rtl w:val="0"/>
+        </w:rPr>
+        <w:t xml:space="preserve">grantnbrown.com </w:t>
+      </w:r>
+      <w:r>
+        <w:rPr/>
+        <w:fldChar w:fldCharType="end" w:fldLock="0"/>
+      </w:r>
+      <w:r>
+        <w:rPr>
+          <w:rStyle w:val="Hyperlink.0"/>
+          <w:rtl w:val="0"/>
+        </w:rPr>
+        <w:t xml:space="preserve">| </w:t>
+      </w:r>
+      <w:r>
+        <w:rPr>
+          <w:rStyle w:val="Hyperlink.1"/>
+        </w:rPr>
+        <w:fldChar w:fldCharType="begin" w:fldLock="0"/>
+      </w:r>
+      <w:r>
+        <w:rPr>
+          <w:rStyle w:val="Hyperlink.1"/>
+        </w:rPr>
+        <w:instrText xml:space="preserve"> HYPERLINK "https://github.com/grantnathanielbrown"</w:instrText>
+      </w:r>
+      <w:r>
+        <w:rPr>
+          <w:rStyle w:val="Hyperlink.1"/>
+        </w:rPr>
+        <w:fldChar w:fldCharType="separate" w:fldLock="0"/>
+      </w:r>
+      <w:r>
+        <w:rPr>
+          <w:rStyle w:val="Hyperlink.1"/>
+          <w:rtl w:val="0"/>
+          <w:lang w:val="en-US"/>
+        </w:rPr>
+        <w:t>github.com/grantnathanielbrown</w:t>
+      </w:r>
+      <w:r>
+        <w:rPr/>
+        <w:fldChar w:fldCharType="end" w:fldLock="0"/>
+      </w:r>
+    </w:p>
+    <w:p>
+      <w:pPr>
+        <w:pStyle w:val="Normal.0"/>
+        <w:spacing w:line="225" w:lineRule="exact"/>
+        <w:rPr>
+          <w:rStyle w:val="None"/>
+          <w:rFonts w:ascii="Arial" w:cs="Arial" w:hAnsi="Arial" w:eastAsia="Arial"/>
           <w:outline w:val="0"/>
           <w:color w:val="6a6a6a"/>
           <w:sz w:val="22"/>
           <w:szCs w:val="22"/>
           <w:u w:color="6a6a6a"/>
-          <w:rtl w:val="0"/>
-          <w14:textFill>
-            <w14:solidFill>
-              <w14:srgbClr w14:val="6A6A6A"/>
-            </w14:solidFill>
-          </w14:textFill>
-        </w:rPr>
-        <w:t xml:space="preserve">McLean, VA | </w:t>
-      </w:r>
-      <w:r>
-        <w:rPr>
-          <w:rStyle w:val="Hyperlink.0"/>
-        </w:rPr>
-        <w:fldChar w:fldCharType="begin" w:fldLock="0"/>
-      </w:r>
-      <w:r>
-        <w:rPr>
-          <w:rStyle w:val="Hyperlink.0"/>
-        </w:rPr>
-        <w:instrText xml:space="preserve"> HYPERLINK "mailto:gnb225@nyu.edu"</w:instrText>
-      </w:r>
-      <w:r>
-        <w:rPr>
-          <w:rStyle w:val="Hyperlink.0"/>
-        </w:rPr>
-        <w:fldChar w:fldCharType="separate" w:fldLock="0"/>
-      </w:r>
-      <w:r>
-        <w:rPr>
-          <w:rStyle w:val="Hyperlink.0"/>
-          <w:rtl w:val="0"/>
-        </w:rPr>
-        <w:t xml:space="preserve">gnb225@nyu.edu </w:t>
-      </w:r>
-      <w:r>
-        <w:rPr/>
-        <w:fldChar w:fldCharType="end" w:fldLock="0"/>
-      </w:r>
-      <w:r>
-        <w:rPr>
-          <w:rStyle w:val="Hyperlink.0"/>
-          <w:rtl w:val="0"/>
-        </w:rPr>
-        <w:t xml:space="preserve">| Cell - 571.249.8475 | </w:t>
-      </w:r>
-      <w:r>
-        <w:rPr>
-          <w:rStyle w:val="Hyperlink.0"/>
-        </w:rPr>
-        <w:fldChar w:fldCharType="begin" w:fldLock="0"/>
-      </w:r>
-      <w:r>
-        <w:rPr>
-          <w:rStyle w:val="Hyperlink.0"/>
-        </w:rPr>
-        <w:instrText xml:space="preserve"> HYPERLINK "https://grantnbrown.com"</w:instrText>
-      </w:r>
-      <w:r>
-        <w:rPr>
-          <w:rStyle w:val="Hyperlink.0"/>
-        </w:rPr>
-        <w:fldChar w:fldCharType="separate" w:fldLock="0"/>
-      </w:r>
-      <w:r>
-        <w:rPr>
-          <w:rStyle w:val="Hyperlink.0"/>
-          <w:rtl w:val="0"/>
-        </w:rPr>
-        <w:t xml:space="preserve">grantnbrown.com </w:t>
-      </w:r>
-      <w:r>
-        <w:rPr/>
-        <w:fldChar w:fldCharType="end" w:fldLock="0"/>
-      </w:r>
-      <w:r>
-        <w:rPr>
-          <w:rStyle w:val="Hyperlink.0"/>
-          <w:rtl w:val="0"/>
-        </w:rPr>
-        <w:t xml:space="preserve">| </w:t>
-      </w:r>
-      <w:r>
-        <w:rPr>
-          <w:rStyle w:val="Hyperlink.0"/>
-        </w:rPr>
-        <w:fldChar w:fldCharType="begin" w:fldLock="0"/>
-      </w:r>
-      <w:r>
-        <w:rPr>
-          <w:rStyle w:val="Hyperlink.0"/>
-        </w:rPr>
-        <w:instrText xml:space="preserve"> HYPERLINK "https://github.com/grantnathanielbrown"</w:instrText>
-      </w:r>
-      <w:r>
-        <w:rPr>
-          <w:rStyle w:val="Hyperlink.0"/>
-        </w:rPr>
-        <w:fldChar w:fldCharType="separate" w:fldLock="0"/>
-      </w:r>
-      <w:r>
-        <w:rPr>
-          <w:rStyle w:val="Hyperlink.0"/>
-          <w:rtl w:val="0"/>
-          <w:lang w:val="en-US"/>
-        </w:rPr>
-        <w:t>github.com/grantnathanielbrown</w:t>
-      </w:r>
-      <w:r>
-        <w:rPr/>
-        <w:fldChar w:fldCharType="end" w:fldLock="0"/>
-      </w:r>
-    </w:p>
-    <w:p>
-      <w:pPr>
-        <w:pStyle w:val="Normal.0"/>
-        <w:spacing w:line="225" w:lineRule="exact"/>
-        <w:rPr>
-          <w:rStyle w:val="None"/>
-          <w:rFonts w:ascii="Arial" w:cs="Arial" w:hAnsi="Arial" w:eastAsia="Arial"/>
-          <w:outline w:val="0"/>
-          <w:color w:val="6a6a6a"/>
-          <w:sz w:val="22"/>
-          <w:szCs w:val="22"/>
-          <w:u w:color="6a6a6a"/>
           <w14:textFill>
             <w14:solidFill>
               <w14:srgbClr w14:val="6A6A6A"/>
@@ -196,7 +186,7 @@
       </w:pPr>
       <w:r>
         <w:rPr>
-          <w:rStyle w:val="Hyperlink.0"/>
+          <w:rStyle w:val="Hyperlink.1"/>
           <w:rtl w:val="0"/>
           <w:lang w:val="en-US"/>
         </w:rPr>
@@ -221,15 +211,15 @@
               <wp:anchor distT="0" distB="0" distL="0" distR="0" simplePos="0" relativeHeight="251657216" behindDoc="1" locked="0" layoutInCell="1" allowOverlap="1">
                 <wp:simplePos x="0" y="0"/>
                 <wp:positionH relativeFrom="column">
-                  <wp:posOffset>-441970</wp:posOffset>
+                  <wp:posOffset>-439439</wp:posOffset>
                 </wp:positionH>
                 <wp:positionV relativeFrom="line">
-                  <wp:posOffset>116850</wp:posOffset>
+                  <wp:posOffset>114320</wp:posOffset>
                 </wp:positionV>
-                <wp:extent cx="7772401" cy="0"/>
+                <wp:extent cx="7772402" cy="0"/>
                 <wp:effectExtent l="0" t="0" r="0" b="0"/>
                 <wp:wrapNone/>
-                <wp:docPr id="1073741825" name="officeArt object"/>
+                <wp:docPr id="1073741825" name="officeArt object" descr="officeArt object"/>
                 <wp:cNvGraphicFramePr/>
                 <a:graphic xmlns:a="http://schemas.openxmlformats.org/drawingml/2006/main">
                   <a:graphicData uri="http://schemas.microsoft.com/office/word/2010/wordprocessingShape">
@@ -238,7 +228,7 @@
                       <wps:spPr>
                         <a:xfrm>
                           <a:off x="0" y="0"/>
-                          <a:ext cx="7772401" cy="0"/>
+                          <a:ext cx="7772402" cy="0"/>
                         </a:xfrm>
                         <a:prstGeom prst="line">
                           <a:avLst/>
@@ -262,7 +252,7 @@
           </mc:Choice>
           <mc:Fallback>
             <w:pict>
-              <v:line id="_x0000_s1026" style="visibility:visible;position:absolute;margin-left:-34.8pt;margin-top:9.2pt;width:612.0pt;height:0.0pt;z-index:-251659264;mso-position-horizontal:absolute;mso-position-horizontal-relative:text;mso-position-vertical:absolute;mso-position-vertical-relative:line;mso-wrap-distance-left:0.0pt;mso-wrap-distance-top:0.0pt;mso-wrap-distance-right:0.0pt;mso-wrap-distance-bottom:0.0pt;">
+              <v:line id="_x0000_s1026" style="visibility:visible;position:absolute;margin-left:-34.6pt;margin-top:9.0pt;width:612.0pt;height:0.0pt;z-index:-251659264;mso-position-horizontal:absolute;mso-position-horizontal-relative:text;mso-position-vertical:absolute;mso-position-vertical-relative:line;mso-wrap-distance-left:0.0pt;mso-wrap-distance-top:0.0pt;mso-wrap-distance-right:0.0pt;mso-wrap-distance-bottom:0.0pt;">
                 <v:fill on="f"/>
                 <v:stroke filltype="solid" color="#000000" opacity="100.0%" weight="0.4pt" dashstyle="solid" endcap="flat" joinstyle="round" linestyle="single" startarrow="none" startarrowwidth="medium" startarrowlength="medium" endarrow="none" endarrowwidth="medium" endarrowlength="medium"/>
                 <w10:wrap type="none" side="bothSides" anchorx="text"/>
@@ -311,6 +301,7 @@
         <w:spacing w:line="20" w:lineRule="atLeast"/>
         <w:rPr>
           <w:rStyle w:val="None"/>
+          <w:rFonts w:ascii="Calibri" w:cs="Calibri" w:hAnsi="Calibri" w:eastAsia="Calibri"/>
           <w:b w:val="1"/>
           <w:bCs w:val="1"/>
           <w:outline w:val="0"/>
@@ -328,6 +319,7 @@
       <w:r>
         <w:rPr>
           <w:rStyle w:val="None"/>
+          <w:rFonts w:ascii="Calibri" w:cs="Calibri" w:hAnsi="Calibri" w:eastAsia="Calibri"/>
           <w:b w:val="1"/>
           <w:bCs w:val="1"/>
           <w:outline w:val="0"/>
@@ -935,6 +927,12 @@
     <w:p>
       <w:pPr>
         <w:pStyle w:val="Normal.0"/>
+        <w:spacing w:line="20" w:lineRule="atLeast"/>
+      </w:pPr>
+    </w:p>
+    <w:p>
+      <w:pPr>
+        <w:pStyle w:val="Normal.0"/>
         <w:spacing w:line="396" w:lineRule="exact"/>
         <w:rPr>
           <w:rStyle w:val="Hyperlink.0"/>
@@ -947,6 +945,7 @@
         <w:spacing w:line="20" w:lineRule="atLeast"/>
         <w:rPr>
           <w:rStyle w:val="None"/>
+          <w:rFonts w:ascii="Calibri" w:cs="Calibri" w:hAnsi="Calibri" w:eastAsia="Calibri"/>
           <w:b w:val="1"/>
           <w:bCs w:val="1"/>
           <w:outline w:val="0"/>
@@ -964,6 +963,7 @@
       <w:r>
         <w:rPr>
           <w:rStyle w:val="None"/>
+          <w:rFonts w:ascii="Calibri" w:cs="Calibri" w:hAnsi="Calibri" w:eastAsia="Calibri"/>
           <w:b w:val="1"/>
           <w:bCs w:val="1"/>
           <w:outline w:val="0"/>
@@ -1258,6 +1258,7 @@
         <w:spacing w:line="20" w:lineRule="atLeast"/>
         <w:rPr>
           <w:rStyle w:val="None"/>
+          <w:rFonts w:ascii="Calibri" w:cs="Calibri" w:hAnsi="Calibri" w:eastAsia="Calibri"/>
           <w:b w:val="1"/>
           <w:bCs w:val="1"/>
           <w:outline w:val="0"/>
@@ -1275,6 +1276,7 @@
       <w:r>
         <w:rPr>
           <w:rStyle w:val="None"/>
+          <w:rFonts w:ascii="Calibri" w:cs="Calibri" w:hAnsi="Calibri" w:eastAsia="Calibri"/>
           <w:b w:val="1"/>
           <w:bCs w:val="1"/>
           <w:outline w:val="0"/>
@@ -1607,7 +1609,6 @@
     <w:p>
       <w:pPr>
         <w:pStyle w:val="Normal.0"/>
-        <w:spacing w:line="289" w:lineRule="auto"/>
         <w:ind w:right="560"/>
         <w:rPr>
           <w:rStyle w:val="None"/>
@@ -1777,7 +1778,6 @@
     <w:p>
       <w:pPr>
         <w:pStyle w:val="Normal.0"/>
-        <w:spacing w:line="317" w:lineRule="auto"/>
         <w:ind w:right="780"/>
         <w:rPr>
           <w:rStyle w:val="None"/>
@@ -1960,11 +1960,12 @@
     <w:p>
       <w:pPr>
         <w:pStyle w:val="Normal.0"/>
-        <w:spacing w:line="383" w:lineRule="auto"/>
         <w:ind w:right="560"/>
-        <w:rPr>
-          <w:rStyle w:val="None"/>
-          <w:rFonts w:ascii="Courier New" w:cs="Courier New" w:hAnsi="Courier New" w:eastAsia="Courier New"/>
+      </w:pPr>
+      <w:r>
+        <w:rPr>
+          <w:rStyle w:val="None"/>
+          <w:rFonts w:ascii="Courier New" w:hAnsi="Courier New"/>
           <w:b w:val="1"/>
           <w:bCs w:val="1"/>
           <w:outline w:val="0"/>
@@ -1972,40 +1973,16 @@
           <w:sz w:val="17"/>
           <w:szCs w:val="17"/>
           <w:u w:color="6a6a6a"/>
+          <w:rtl w:val="0"/>
+          <w:lang w:val="nl-NL"/>
           <w14:textFill>
             <w14:solidFill>
               <w14:srgbClr w14:val="6A6A6A"/>
             </w14:solidFill>
           </w14:textFill>
         </w:rPr>
-      </w:pPr>
-      <w:r>
-        <w:rPr>
-          <w:rStyle w:val="None"/>
-          <w:rFonts w:ascii="Courier New" w:hAnsi="Courier New"/>
-          <w:b w:val="1"/>
-          <w:bCs w:val="1"/>
-          <w:outline w:val="0"/>
-          <w:color w:val="6a6a6a"/>
-          <w:sz w:val="17"/>
-          <w:szCs w:val="17"/>
-          <w:u w:color="6a6a6a"/>
-          <w:rtl w:val="0"/>
-          <w:lang w:val="nl-NL"/>
-          <w14:textFill>
-            <w14:solidFill>
-              <w14:srgbClr w14:val="6A6A6A"/>
-            </w14:solidFill>
-          </w14:textFill>
-        </w:rPr>
         <w:t>Technologies - Node.js, Express.js, Passport.js, MongoDB, Handlebars</w:t>
       </w:r>
-    </w:p>
-    <w:p>
-      <w:pPr>
-        <w:pStyle w:val="Normal.0"/>
-        <w:spacing w:line="104" w:lineRule="exact"/>
-      </w:pPr>
       <w:r>
         <w:rPr>
           <w:rStyle w:val="None"/>
@@ -2027,6 +2004,12 @@
         </w:rPr>
         <w:br w:type="column"/>
       </w:r>
+    </w:p>
+    <w:p>
+      <w:pPr>
+        <w:pStyle w:val="Normal.0"/>
+        <w:spacing w:line="104" w:lineRule="exact"/>
+      </w:pPr>
     </w:p>
     <w:p>
       <w:pPr>
@@ -2892,11 +2875,27 @@
     <w:p>
       <w:pPr>
         <w:pStyle w:val="Normal.0"/>
-        <w:tabs>
-          <w:tab w:val="left" w:pos="500"/>
-        </w:tabs>
+        <w:numPr>
+          <w:ilvl w:val="0"/>
+          <w:numId w:val="11"/>
+        </w:numPr>
+        <w:bidi w:val="0"/>
         <w:spacing w:line="255" w:lineRule="auto"/>
-        <w:ind w:left="500" w:right="60" w:hanging="219"/>
+        <w:ind w:right="60"/>
+        <w:jc w:val="left"/>
+        <w:rPr>
+          <w:rFonts w:ascii="Arial" w:cs="Arial" w:hAnsi="Arial" w:eastAsia="Arial"/>
+          <w:outline w:val="0"/>
+          <w:color w:val="2b2b2b"/>
+          <w:sz w:val="19"/>
+          <w:szCs w:val="19"/>
+          <w:rtl w:val="0"/>
+          <w14:textFill>
+            <w14:solidFill>
+              <w14:srgbClr w14:val="2B2B2B"/>
+            </w14:solidFill>
+          </w14:textFill>
+        </w:rPr>
         <w:sectPr>
           <w:type w:val="continuous"/>
           <w:pgSz w:w="12240" w:h="15840" w:orient="portrait"/>
@@ -2915,6 +2914,7 @@
         <w:spacing w:line="238" w:lineRule="auto"/>
         <w:rPr>
           <w:rStyle w:val="None"/>
+          <w:rFonts w:ascii="Calibri" w:cs="Calibri" w:hAnsi="Calibri" w:eastAsia="Calibri"/>
           <w:b w:val="1"/>
           <w:bCs w:val="1"/>
           <w:outline w:val="0"/>
@@ -2932,6 +2932,7 @@
       <w:r>
         <w:rPr>
           <w:rStyle w:val="None"/>
+          <w:rFonts w:ascii="Calibri" w:cs="Calibri" w:hAnsi="Calibri" w:eastAsia="Calibri"/>
           <w:b w:val="1"/>
           <w:bCs w:val="1"/>
           <w:outline w:val="0"/>
@@ -3130,26 +3131,6 @@
     <w:p>
       <w:pPr>
         <w:pStyle w:val="Normal.0"/>
-        <w:spacing w:line="206" w:lineRule="exact"/>
-        <w:rPr>
-          <w:rStyle w:val="None"/>
-          <w:rFonts w:ascii="Arial" w:cs="Arial" w:hAnsi="Arial" w:eastAsia="Arial"/>
-          <w:outline w:val="0"/>
-          <w:color w:val="6a6a6a"/>
-          <w:sz w:val="22"/>
-          <w:szCs w:val="22"/>
-          <w:u w:color="6a6a6a"/>
-          <w14:textFill>
-            <w14:solidFill>
-              <w14:srgbClr w14:val="6A6A6A"/>
-            </w14:solidFill>
-          </w14:textFill>
-        </w:rPr>
-      </w:pPr>
-    </w:p>
-    <w:p>
-      <w:pPr>
-        <w:pStyle w:val="Normal.0"/>
         <w:spacing w:line="20" w:lineRule="atLeast"/>
         <w:rPr>
           <w:rStyle w:val="None"/>
@@ -3195,74 +3176,27 @@
         <w:pStyle w:val="Normal.0"/>
         <w:spacing w:line="20" w:lineRule="atLeast"/>
         <w:rPr>
-          <w:rStyle w:val="None"/>
-          <w:rFonts w:ascii="Arial" w:cs="Arial" w:hAnsi="Arial" w:eastAsia="Arial"/>
+          <w:rStyle w:val="Hyperlink.0"/>
+        </w:rPr>
+      </w:pPr>
+      <w:r>
+        <w:rPr>
+          <w:rStyle w:val="None"/>
+          <w:rFonts w:ascii="Arial" w:hAnsi="Arial"/>
           <w:outline w:val="0"/>
           <w:color w:val="333333"/>
           <w:sz w:val="22"/>
           <w:szCs w:val="22"/>
           <w:u w:color="333333"/>
+          <w:rtl w:val="0"/>
           <w14:textFill>
             <w14:solidFill>
               <w14:srgbClr w14:val="333333"/>
             </w14:solidFill>
           </w14:textFill>
         </w:rPr>
-      </w:pPr>
-      <w:r>
-        <w:rPr>
-          <w:rStyle w:val="None"/>
-          <w:rFonts w:ascii="Arial" w:hAnsi="Arial"/>
-          <w:outline w:val="0"/>
-          <w:color w:val="333333"/>
-          <w:sz w:val="22"/>
-          <w:szCs w:val="22"/>
-          <w:u w:color="333333"/>
-          <w:rtl w:val="0"/>
-          <w14:textFill>
-            <w14:solidFill>
-              <w14:srgbClr w14:val="333333"/>
-            </w14:solidFill>
-          </w14:textFill>
-        </w:rPr>
         <w:t>B.A. IN POLITICAL SCIENCE</w:t>
       </w:r>
-    </w:p>
-    <w:p>
-      <w:pPr>
-        <w:pStyle w:val="Normal.0"/>
-        <w:spacing w:line="197" w:lineRule="exact"/>
-      </w:pPr>
-      <w:r>
-        <w:rPr>
-          <w:rStyle w:val="None"/>
-          <w:rFonts w:ascii="Arial Unicode MS" w:cs="Arial Unicode MS" w:hAnsi="Arial Unicode MS" w:eastAsia="Arial Unicode MS"/>
-          <w:b w:val="0"/>
-          <w:bCs w:val="0"/>
-          <w:i w:val="0"/>
-          <w:iCs w:val="0"/>
-          <w:outline w:val="0"/>
-          <w:color w:val="333333"/>
-          <w:sz w:val="22"/>
-          <w:szCs w:val="22"/>
-          <w:u w:color="333333"/>
-          <w14:textFill>
-            <w14:solidFill>
-              <w14:srgbClr w14:val="333333"/>
-            </w14:solidFill>
-          </w14:textFill>
-        </w:rPr>
-        <w:br w:type="column"/>
-      </w:r>
-    </w:p>
-    <w:p>
-      <w:pPr>
-        <w:pStyle w:val="Normal.0"/>
-        <w:spacing w:line="197" w:lineRule="exact"/>
-        <w:rPr>
-          <w:rStyle w:val="Hyperlink.0"/>
-        </w:rPr>
-      </w:pPr>
     </w:p>
     <w:p>
       <w:pPr>
@@ -3729,7 +3663,11 @@
         <w:ind w:left="500" w:hanging="219"/>
       </w:pPr>
       <w:rPr>
-        <w:rFonts w:hAnsi="Arial Unicode MS"/>
+        <w:rFonts w:ascii="Arial" w:cs="Arial" w:hAnsi="Arial" w:eastAsia="Arial"/>
+        <w:b w:val="0"/>
+        <w:bCs w:val="0"/>
+        <w:i w:val="0"/>
+        <w:iCs w:val="0"/>
         <w:caps w:val="0"/>
         <w:smallCaps w:val="0"/>
         <w:strike w:val="0"/>
@@ -3752,13 +3690,14 @@
       <w:lvlText w:val="•"/>
       <w:lvlJc w:val="left"/>
       <w:pPr>
-        <w:tabs>
-          <w:tab w:val="left" w:pos="500"/>
-        </w:tabs>
         <w:ind w:left="939" w:hanging="219"/>
       </w:pPr>
       <w:rPr>
-        <w:rFonts w:hAnsi="Arial Unicode MS"/>
+        <w:rFonts w:ascii="Arial" w:cs="Arial" w:hAnsi="Arial" w:eastAsia="Arial"/>
+        <w:b w:val="0"/>
+        <w:bCs w:val="0"/>
+        <w:i w:val="0"/>
+        <w:iCs w:val="0"/>
         <w:caps w:val="0"/>
         <w:smallCaps w:val="0"/>
         <w:strike w:val="0"/>
@@ -3781,13 +3720,14 @@
       <w:lvlText w:val="•"/>
       <w:lvlJc w:val="left"/>
       <w:pPr>
-        <w:tabs>
-          <w:tab w:val="left" w:pos="500"/>
-        </w:tabs>
         <w:ind w:left="1659" w:hanging="219"/>
       </w:pPr>
       <w:rPr>
-        <w:rFonts w:hAnsi="Arial Unicode MS"/>
+        <w:rFonts w:ascii="Arial" w:cs="Arial" w:hAnsi="Arial" w:eastAsia="Arial"/>
+        <w:b w:val="0"/>
+        <w:bCs w:val="0"/>
+        <w:i w:val="0"/>
+        <w:iCs w:val="0"/>
         <w:caps w:val="0"/>
         <w:smallCaps w:val="0"/>
         <w:strike w:val="0"/>
@@ -3810,13 +3750,14 @@
       <w:lvlText w:val="•"/>
       <w:lvlJc w:val="left"/>
       <w:pPr>
-        <w:tabs>
-          <w:tab w:val="left" w:pos="500"/>
-        </w:tabs>
         <w:ind w:left="2379" w:hanging="219"/>
       </w:pPr>
       <w:rPr>
-        <w:rFonts w:hAnsi="Arial Unicode MS"/>
+        <w:rFonts w:ascii="Arial" w:cs="Arial" w:hAnsi="Arial" w:eastAsia="Arial"/>
+        <w:b w:val="0"/>
+        <w:bCs w:val="0"/>
+        <w:i w:val="0"/>
+        <w:iCs w:val="0"/>
         <w:caps w:val="0"/>
         <w:smallCaps w:val="0"/>
         <w:strike w:val="0"/>
@@ -3839,13 +3780,14 @@
       <w:lvlText w:val="•"/>
       <w:lvlJc w:val="left"/>
       <w:pPr>
-        <w:tabs>
-          <w:tab w:val="left" w:pos="500"/>
-        </w:tabs>
         <w:ind w:left="3099" w:hanging="219"/>
       </w:pPr>
       <w:rPr>
-        <w:rFonts w:hAnsi="Arial Unicode MS"/>
+        <w:rFonts w:ascii="Arial" w:cs="Arial" w:hAnsi="Arial" w:eastAsia="Arial"/>
+        <w:b w:val="0"/>
+        <w:bCs w:val="0"/>
+        <w:i w:val="0"/>
+        <w:iCs w:val="0"/>
         <w:caps w:val="0"/>
         <w:smallCaps w:val="0"/>
         <w:strike w:val="0"/>
@@ -3868,13 +3810,14 @@
       <w:lvlText w:val="•"/>
       <w:lvlJc w:val="left"/>
       <w:pPr>
-        <w:tabs>
-          <w:tab w:val="left" w:pos="500"/>
-        </w:tabs>
         <w:ind w:left="3819" w:hanging="219"/>
       </w:pPr>
       <w:rPr>
-        <w:rFonts w:hAnsi="Arial Unicode MS"/>
+        <w:rFonts w:ascii="Arial" w:cs="Arial" w:hAnsi="Arial" w:eastAsia="Arial"/>
+        <w:b w:val="0"/>
+        <w:bCs w:val="0"/>
+        <w:i w:val="0"/>
+        <w:iCs w:val="0"/>
         <w:caps w:val="0"/>
         <w:smallCaps w:val="0"/>
         <w:strike w:val="0"/>
@@ -3897,13 +3840,14 @@
       <w:lvlText w:val="•"/>
       <w:lvlJc w:val="left"/>
       <w:pPr>
-        <w:tabs>
-          <w:tab w:val="left" w:pos="500"/>
-        </w:tabs>
         <w:ind w:left="4539" w:hanging="219"/>
       </w:pPr>
       <w:rPr>
-        <w:rFonts w:hAnsi="Arial Unicode MS"/>
+        <w:rFonts w:ascii="Arial" w:cs="Arial" w:hAnsi="Arial" w:eastAsia="Arial"/>
+        <w:b w:val="0"/>
+        <w:bCs w:val="0"/>
+        <w:i w:val="0"/>
+        <w:iCs w:val="0"/>
         <w:caps w:val="0"/>
         <w:smallCaps w:val="0"/>
         <w:strike w:val="0"/>
@@ -3926,13 +3870,14 @@
       <w:lvlText w:val="•"/>
       <w:lvlJc w:val="left"/>
       <w:pPr>
-        <w:tabs>
-          <w:tab w:val="left" w:pos="500"/>
-        </w:tabs>
         <w:ind w:left="5259" w:hanging="219"/>
       </w:pPr>
       <w:rPr>
-        <w:rFonts w:hAnsi="Arial Unicode MS"/>
+        <w:rFonts w:ascii="Arial" w:cs="Arial" w:hAnsi="Arial" w:eastAsia="Arial"/>
+        <w:b w:val="0"/>
+        <w:bCs w:val="0"/>
+        <w:i w:val="0"/>
+        <w:iCs w:val="0"/>
         <w:caps w:val="0"/>
         <w:smallCaps w:val="0"/>
         <w:strike w:val="0"/>
@@ -3955,13 +3900,14 @@
       <w:lvlText w:val="•"/>
       <w:lvlJc w:val="left"/>
       <w:pPr>
-        <w:tabs>
-          <w:tab w:val="left" w:pos="500"/>
-        </w:tabs>
         <w:ind w:left="5979" w:hanging="219"/>
       </w:pPr>
       <w:rPr>
-        <w:rFonts w:hAnsi="Arial Unicode MS"/>
+        <w:rFonts w:ascii="Arial" w:cs="Arial" w:hAnsi="Arial" w:eastAsia="Arial"/>
+        <w:b w:val="0"/>
+        <w:bCs w:val="0"/>
+        <w:i w:val="0"/>
+        <w:iCs w:val="0"/>
         <w:caps w:val="0"/>
         <w:smallCaps w:val="0"/>
         <w:strike w:val="0"/>
@@ -3995,7 +3941,11 @@
         <w:ind w:left="500" w:hanging="219"/>
       </w:pPr>
       <w:rPr>
-        <w:rFonts w:hAnsi="Arial Unicode MS"/>
+        <w:rFonts w:ascii="Arial" w:cs="Arial" w:hAnsi="Arial" w:eastAsia="Arial"/>
+        <w:b w:val="0"/>
+        <w:bCs w:val="0"/>
+        <w:i w:val="0"/>
+        <w:iCs w:val="0"/>
         <w:caps w:val="0"/>
         <w:smallCaps w:val="0"/>
         <w:strike w:val="0"/>
@@ -4018,13 +3968,14 @@
       <w:lvlText w:val="•"/>
       <w:lvlJc w:val="left"/>
       <w:pPr>
-        <w:tabs>
-          <w:tab w:val="left" w:pos="500"/>
-        </w:tabs>
         <w:ind w:left="939" w:hanging="219"/>
       </w:pPr>
       <w:rPr>
-        <w:rFonts w:hAnsi="Arial Unicode MS"/>
+        <w:rFonts w:ascii="Arial" w:cs="Arial" w:hAnsi="Arial" w:eastAsia="Arial"/>
+        <w:b w:val="0"/>
+        <w:bCs w:val="0"/>
+        <w:i w:val="0"/>
+        <w:iCs w:val="0"/>
         <w:caps w:val="0"/>
         <w:smallCaps w:val="0"/>
         <w:strike w:val="0"/>
@@ -4047,13 +3998,14 @@
       <w:lvlText w:val="•"/>
       <w:lvlJc w:val="left"/>
       <w:pPr>
-        <w:tabs>
-          <w:tab w:val="left" w:pos="500"/>
-        </w:tabs>
         <w:ind w:left="1659" w:hanging="219"/>
       </w:pPr>
       <w:rPr>
-        <w:rFonts w:hAnsi="Arial Unicode MS"/>
+        <w:rFonts w:ascii="Arial" w:cs="Arial" w:hAnsi="Arial" w:eastAsia="Arial"/>
+        <w:b w:val="0"/>
+        <w:bCs w:val="0"/>
+        <w:i w:val="0"/>
+        <w:iCs w:val="0"/>
         <w:caps w:val="0"/>
         <w:smallCaps w:val="0"/>
         <w:strike w:val="0"/>
@@ -4076,13 +4028,14 @@
       <w:lvlText w:val="•"/>
       <w:lvlJc w:val="left"/>
       <w:pPr>
-        <w:tabs>
-          <w:tab w:val="left" w:pos="500"/>
-        </w:tabs>
         <w:ind w:left="2379" w:hanging="219"/>
       </w:pPr>
       <w:rPr>
-        <w:rFonts w:hAnsi="Arial Unicode MS"/>
+        <w:rFonts w:ascii="Arial" w:cs="Arial" w:hAnsi="Arial" w:eastAsia="Arial"/>
+        <w:b w:val="0"/>
+        <w:bCs w:val="0"/>
+        <w:i w:val="0"/>
+        <w:iCs w:val="0"/>
         <w:caps w:val="0"/>
         <w:smallCaps w:val="0"/>
         <w:strike w:val="0"/>
@@ -4105,13 +4058,14 @@
       <w:lvlText w:val="•"/>
       <w:lvlJc w:val="left"/>
       <w:pPr>
-        <w:tabs>
-          <w:tab w:val="left" w:pos="500"/>
-        </w:tabs>
         <w:ind w:left="3099" w:hanging="219"/>
       </w:pPr>
       <w:rPr>
-        <w:rFonts w:hAnsi="Arial Unicode MS"/>
+        <w:rFonts w:ascii="Arial" w:cs="Arial" w:hAnsi="Arial" w:eastAsia="Arial"/>
+        <w:b w:val="0"/>
+        <w:bCs w:val="0"/>
+        <w:i w:val="0"/>
+        <w:iCs w:val="0"/>
         <w:caps w:val="0"/>
         <w:smallCaps w:val="0"/>
         <w:strike w:val="0"/>
@@ -4134,13 +4088,14 @@
       <w:lvlText w:val="•"/>
       <w:lvlJc w:val="left"/>
       <w:pPr>
-        <w:tabs>
-          <w:tab w:val="left" w:pos="500"/>
-        </w:tabs>
         <w:ind w:left="3819" w:hanging="219"/>
       </w:pPr>
       <w:rPr>
-        <w:rFonts w:hAnsi="Arial Unicode MS"/>
+        <w:rFonts w:ascii="Arial" w:cs="Arial" w:hAnsi="Arial" w:eastAsia="Arial"/>
+        <w:b w:val="0"/>
+        <w:bCs w:val="0"/>
+        <w:i w:val="0"/>
+        <w:iCs w:val="0"/>
         <w:caps w:val="0"/>
         <w:smallCaps w:val="0"/>
         <w:strike w:val="0"/>
@@ -4163,13 +4118,14 @@
       <w:lvlText w:val="•"/>
       <w:lvlJc w:val="left"/>
       <w:pPr>
-        <w:tabs>
-          <w:tab w:val="left" w:pos="500"/>
-        </w:tabs>
         <w:ind w:left="4539" w:hanging="219"/>
       </w:pPr>
       <w:rPr>
-        <w:rFonts w:hAnsi="Arial Unicode MS"/>
+        <w:rFonts w:ascii="Arial" w:cs="Arial" w:hAnsi="Arial" w:eastAsia="Arial"/>
+        <w:b w:val="0"/>
+        <w:bCs w:val="0"/>
+        <w:i w:val="0"/>
+        <w:iCs w:val="0"/>
         <w:caps w:val="0"/>
         <w:smallCaps w:val="0"/>
         <w:strike w:val="0"/>
@@ -4192,13 +4148,14 @@
       <w:lvlText w:val="•"/>
       <w:lvlJc w:val="left"/>
       <w:pPr>
-        <w:tabs>
-          <w:tab w:val="left" w:pos="500"/>
-        </w:tabs>
         <w:ind w:left="5259" w:hanging="219"/>
       </w:pPr>
       <w:rPr>
-        <w:rFonts w:hAnsi="Arial Unicode MS"/>
+        <w:rFonts w:ascii="Arial" w:cs="Arial" w:hAnsi="Arial" w:eastAsia="Arial"/>
+        <w:b w:val="0"/>
+        <w:bCs w:val="0"/>
+        <w:i w:val="0"/>
+        <w:iCs w:val="0"/>
         <w:caps w:val="0"/>
         <w:smallCaps w:val="0"/>
         <w:strike w:val="0"/>
@@ -4221,13 +4178,14 @@
       <w:lvlText w:val="•"/>
       <w:lvlJc w:val="left"/>
       <w:pPr>
-        <w:tabs>
-          <w:tab w:val="left" w:pos="500"/>
-        </w:tabs>
         <w:ind w:left="5979" w:hanging="219"/>
       </w:pPr>
       <w:rPr>
-        <w:rFonts w:hAnsi="Arial Unicode MS"/>
+        <w:rFonts w:ascii="Arial" w:cs="Arial" w:hAnsi="Arial" w:eastAsia="Arial"/>
+        <w:b w:val="0"/>
+        <w:bCs w:val="0"/>
+        <w:i w:val="0"/>
+        <w:iCs w:val="0"/>
         <w:caps w:val="0"/>
         <w:smallCaps w:val="0"/>
         <w:strike w:val="0"/>
@@ -4261,7 +4219,11 @@
         <w:ind w:left="500" w:hanging="219"/>
       </w:pPr>
       <w:rPr>
-        <w:rFonts w:hAnsi="Arial Unicode MS"/>
+        <w:rFonts w:ascii="Arial" w:cs="Arial" w:hAnsi="Arial" w:eastAsia="Arial"/>
+        <w:b w:val="0"/>
+        <w:bCs w:val="0"/>
+        <w:i w:val="0"/>
+        <w:iCs w:val="0"/>
         <w:caps w:val="0"/>
         <w:smallCaps w:val="0"/>
         <w:strike w:val="0"/>
@@ -4284,13 +4246,14 @@
       <w:lvlText w:val="•"/>
       <w:lvlJc w:val="left"/>
       <w:pPr>
-        <w:tabs>
-          <w:tab w:val="left" w:pos="500"/>
-        </w:tabs>
         <w:ind w:left="939" w:hanging="219"/>
       </w:pPr>
       <w:rPr>
-        <w:rFonts w:hAnsi="Arial Unicode MS"/>
+        <w:rFonts w:ascii="Arial" w:cs="Arial" w:hAnsi="Arial" w:eastAsia="Arial"/>
+        <w:b w:val="0"/>
+        <w:bCs w:val="0"/>
+        <w:i w:val="0"/>
+        <w:iCs w:val="0"/>
         <w:caps w:val="0"/>
         <w:smallCaps w:val="0"/>
         <w:strike w:val="0"/>
@@ -4313,13 +4276,14 @@
       <w:lvlText w:val="•"/>
       <w:lvlJc w:val="left"/>
       <w:pPr>
-        <w:tabs>
-          <w:tab w:val="left" w:pos="500"/>
-        </w:tabs>
         <w:ind w:left="1659" w:hanging="219"/>
       </w:pPr>
       <w:rPr>
-        <w:rFonts w:hAnsi="Arial Unicode MS"/>
+        <w:rFonts w:ascii="Arial" w:cs="Arial" w:hAnsi="Arial" w:eastAsia="Arial"/>
+        <w:b w:val="0"/>
+        <w:bCs w:val="0"/>
+        <w:i w:val="0"/>
+        <w:iCs w:val="0"/>
         <w:caps w:val="0"/>
         <w:smallCaps w:val="0"/>
         <w:strike w:val="0"/>
@@ -4342,13 +4306,14 @@
       <w:lvlText w:val="•"/>
       <w:lvlJc w:val="left"/>
       <w:pPr>
-        <w:tabs>
-          <w:tab w:val="left" w:pos="500"/>
-        </w:tabs>
         <w:ind w:left="2379" w:hanging="219"/>
       </w:pPr>
       <w:rPr>
-        <w:rFonts w:hAnsi="Arial Unicode MS"/>
+        <w:rFonts w:ascii="Arial" w:cs="Arial" w:hAnsi="Arial" w:eastAsia="Arial"/>
+        <w:b w:val="0"/>
+        <w:bCs w:val="0"/>
+        <w:i w:val="0"/>
+        <w:iCs w:val="0"/>
         <w:caps w:val="0"/>
         <w:smallCaps w:val="0"/>
         <w:strike w:val="0"/>
@@ -4371,13 +4336,14 @@
       <w:lvlText w:val="•"/>
       <w:lvlJc w:val="left"/>
       <w:pPr>
-        <w:tabs>
-          <w:tab w:val="left" w:pos="500"/>
-        </w:tabs>
         <w:ind w:left="3099" w:hanging="219"/>
       </w:pPr>
       <w:rPr>
-        <w:rFonts w:hAnsi="Arial Unicode MS"/>
+        <w:rFonts w:ascii="Arial" w:cs="Arial" w:hAnsi="Arial" w:eastAsia="Arial"/>
+        <w:b w:val="0"/>
+        <w:bCs w:val="0"/>
+        <w:i w:val="0"/>
+        <w:iCs w:val="0"/>
         <w:caps w:val="0"/>
         <w:smallCaps w:val="0"/>
         <w:strike w:val="0"/>
@@ -4400,13 +4366,14 @@
       <w:lvlText w:val="•"/>
       <w:lvlJc w:val="left"/>
       <w:pPr>
-        <w:tabs>
-          <w:tab w:val="left" w:pos="500"/>
-        </w:tabs>
         <w:ind w:left="3819" w:hanging="219"/>
       </w:pPr>
       <w:rPr>
-        <w:rFonts w:hAnsi="Arial Unicode MS"/>
+        <w:rFonts w:ascii="Arial" w:cs="Arial" w:hAnsi="Arial" w:eastAsia="Arial"/>
+        <w:b w:val="0"/>
+        <w:bCs w:val="0"/>
+        <w:i w:val="0"/>
+        <w:iCs w:val="0"/>
         <w:caps w:val="0"/>
         <w:smallCaps w:val="0"/>
         <w:strike w:val="0"/>
@@ -4429,13 +4396,14 @@
       <w:lvlText w:val="•"/>
       <w:lvlJc w:val="left"/>
       <w:pPr>
-        <w:tabs>
-          <w:tab w:val="left" w:pos="500"/>
-        </w:tabs>
         <w:ind w:left="4539" w:hanging="219"/>
       </w:pPr>
       <w:rPr>
-        <w:rFonts w:hAnsi="Arial Unicode MS"/>
+        <w:rFonts w:ascii="Arial" w:cs="Arial" w:hAnsi="Arial" w:eastAsia="Arial"/>
+        <w:b w:val="0"/>
+        <w:bCs w:val="0"/>
+        <w:i w:val="0"/>
+        <w:iCs w:val="0"/>
         <w:caps w:val="0"/>
         <w:smallCaps w:val="0"/>
         <w:strike w:val="0"/>
@@ -4458,13 +4426,14 @@
       <w:lvlText w:val="•"/>
       <w:lvlJc w:val="left"/>
       <w:pPr>
-        <w:tabs>
-          <w:tab w:val="left" w:pos="500"/>
-        </w:tabs>
         <w:ind w:left="5259" w:hanging="219"/>
       </w:pPr>
       <w:rPr>
-        <w:rFonts w:hAnsi="Arial Unicode MS"/>
+        <w:rFonts w:ascii="Arial" w:cs="Arial" w:hAnsi="Arial" w:eastAsia="Arial"/>
+        <w:b w:val="0"/>
+        <w:bCs w:val="0"/>
+        <w:i w:val="0"/>
+        <w:iCs w:val="0"/>
         <w:caps w:val="0"/>
         <w:smallCaps w:val="0"/>
         <w:strike w:val="0"/>
@@ -4487,13 +4456,14 @@
       <w:lvlText w:val="•"/>
       <w:lvlJc w:val="left"/>
       <w:pPr>
-        <w:tabs>
-          <w:tab w:val="left" w:pos="500"/>
-        </w:tabs>
         <w:ind w:left="5979" w:hanging="219"/>
       </w:pPr>
       <w:rPr>
-        <w:rFonts w:hAnsi="Arial Unicode MS"/>
+        <w:rFonts w:ascii="Arial" w:cs="Arial" w:hAnsi="Arial" w:eastAsia="Arial"/>
+        <w:b w:val="0"/>
+        <w:bCs w:val="0"/>
+        <w:i w:val="0"/>
+        <w:iCs w:val="0"/>
         <w:caps w:val="0"/>
         <w:smallCaps w:val="0"/>
         <w:strike w:val="0"/>
@@ -4527,7 +4497,11 @@
         <w:ind w:left="500" w:hanging="219"/>
       </w:pPr>
       <w:rPr>
-        <w:rFonts w:hAnsi="Arial Unicode MS"/>
+        <w:rFonts w:ascii="Arial" w:cs="Arial" w:hAnsi="Arial" w:eastAsia="Arial"/>
+        <w:b w:val="0"/>
+        <w:bCs w:val="0"/>
+        <w:i w:val="0"/>
+        <w:iCs w:val="0"/>
         <w:caps w:val="0"/>
         <w:smallCaps w:val="0"/>
         <w:strike w:val="0"/>
@@ -4550,13 +4524,14 @@
       <w:lvlText w:val="•"/>
       <w:lvlJc w:val="left"/>
       <w:pPr>
-        <w:tabs>
-          <w:tab w:val="left" w:pos="500"/>
-        </w:tabs>
         <w:ind w:left="939" w:hanging="219"/>
       </w:pPr>
       <w:rPr>
-        <w:rFonts w:hAnsi="Arial Unicode MS"/>
+        <w:rFonts w:ascii="Arial" w:cs="Arial" w:hAnsi="Arial" w:eastAsia="Arial"/>
+        <w:b w:val="0"/>
+        <w:bCs w:val="0"/>
+        <w:i w:val="0"/>
+        <w:iCs w:val="0"/>
         <w:caps w:val="0"/>
         <w:smallCaps w:val="0"/>
         <w:strike w:val="0"/>
@@ -4579,13 +4554,14 @@
       <w:lvlText w:val="•"/>
       <w:lvlJc w:val="left"/>
       <w:pPr>
-        <w:tabs>
-          <w:tab w:val="left" w:pos="500"/>
-        </w:tabs>
         <w:ind w:left="1659" w:hanging="219"/>
       </w:pPr>
       <w:rPr>
-        <w:rFonts w:hAnsi="Arial Unicode MS"/>
+        <w:rFonts w:ascii="Arial" w:cs="Arial" w:hAnsi="Arial" w:eastAsia="Arial"/>
+        <w:b w:val="0"/>
+        <w:bCs w:val="0"/>
+        <w:i w:val="0"/>
+        <w:iCs w:val="0"/>
         <w:caps w:val="0"/>
         <w:smallCaps w:val="0"/>
         <w:strike w:val="0"/>
@@ -4608,13 +4584,14 @@
       <w:lvlText w:val="•"/>
       <w:lvlJc w:val="left"/>
       <w:pPr>
-        <w:tabs>
-          <w:tab w:val="left" w:pos="500"/>
-        </w:tabs>
         <w:ind w:left="2379" w:hanging="219"/>
       </w:pPr>
       <w:rPr>
-        <w:rFonts w:hAnsi="Arial Unicode MS"/>
+        <w:rFonts w:ascii="Arial" w:cs="Arial" w:hAnsi="Arial" w:eastAsia="Arial"/>
+        <w:b w:val="0"/>
+        <w:bCs w:val="0"/>
+        <w:i w:val="0"/>
+        <w:iCs w:val="0"/>
         <w:caps w:val="0"/>
         <w:smallCaps w:val="0"/>
         <w:strike w:val="0"/>
@@ -4637,13 +4614,14 @@
       <w:lvlText w:val="•"/>
       <w:lvlJc w:val="left"/>
       <w:pPr>
-        <w:tabs>
-          <w:tab w:val="left" w:pos="500"/>
-        </w:tabs>
         <w:ind w:left="3099" w:hanging="219"/>
       </w:pPr>
       <w:rPr>
-        <w:rFonts w:hAnsi="Arial Unicode MS"/>
+        <w:rFonts w:ascii="Arial" w:cs="Arial" w:hAnsi="Arial" w:eastAsia="Arial"/>
+        <w:b w:val="0"/>
+        <w:bCs w:val="0"/>
+        <w:i w:val="0"/>
+        <w:iCs w:val="0"/>
         <w:caps w:val="0"/>
         <w:smallCaps w:val="0"/>
         <w:strike w:val="0"/>
@@ -4666,13 +4644,14 @@
       <w:lvlText w:val="•"/>
       <w:lvlJc w:val="left"/>
       <w:pPr>
-        <w:tabs>
-          <w:tab w:val="left" w:pos="500"/>
-        </w:tabs>
         <w:ind w:left="3819" w:hanging="219"/>
       </w:pPr>
       <w:rPr>
-        <w:rFonts w:hAnsi="Arial Unicode MS"/>
+        <w:rFonts w:ascii="Arial" w:cs="Arial" w:hAnsi="Arial" w:eastAsia="Arial"/>
+        <w:b w:val="0"/>
+        <w:bCs w:val="0"/>
+        <w:i w:val="0"/>
+        <w:iCs w:val="0"/>
         <w:caps w:val="0"/>
         <w:smallCaps w:val="0"/>
         <w:strike w:val="0"/>
@@ -4695,13 +4674,14 @@
       <w:lvlText w:val="•"/>
       <w:lvlJc w:val="left"/>
       <w:pPr>
-        <w:tabs>
-          <w:tab w:val="left" w:pos="500"/>
-        </w:tabs>
         <w:ind w:left="4539" w:hanging="219"/>
       </w:pPr>
       <w:rPr>
-        <w:rFonts w:hAnsi="Arial Unicode MS"/>
+        <w:rFonts w:ascii="Arial" w:cs="Arial" w:hAnsi="Arial" w:eastAsia="Arial"/>
+        <w:b w:val="0"/>
+        <w:bCs w:val="0"/>
+        <w:i w:val="0"/>
+        <w:iCs w:val="0"/>
         <w:caps w:val="0"/>
         <w:smallCaps w:val="0"/>
         <w:strike w:val="0"/>
@@ -4724,13 +4704,14 @@
       <w:lvlText w:val="•"/>
       <w:lvlJc w:val="left"/>
       <w:pPr>
-        <w:tabs>
-          <w:tab w:val="left" w:pos="500"/>
-        </w:tabs>
         <w:ind w:left="5259" w:hanging="219"/>
       </w:pPr>
       <w:rPr>
-        <w:rFonts w:hAnsi="Arial Unicode MS"/>
+        <w:rFonts w:ascii="Arial" w:cs="Arial" w:hAnsi="Arial" w:eastAsia="Arial"/>
+        <w:b w:val="0"/>
+        <w:bCs w:val="0"/>
+        <w:i w:val="0"/>
+        <w:iCs w:val="0"/>
         <w:caps w:val="0"/>
         <w:smallCaps w:val="0"/>
         <w:strike w:val="0"/>
@@ -4753,13 +4734,14 @@
       <w:lvlText w:val="•"/>
       <w:lvlJc w:val="left"/>
       <w:pPr>
-        <w:tabs>
-          <w:tab w:val="left" w:pos="500"/>
-        </w:tabs>
         <w:ind w:left="5979" w:hanging="219"/>
       </w:pPr>
       <w:rPr>
-        <w:rFonts w:hAnsi="Arial Unicode MS"/>
+        <w:rFonts w:ascii="Arial" w:cs="Arial" w:hAnsi="Arial" w:eastAsia="Arial"/>
+        <w:b w:val="0"/>
+        <w:bCs w:val="0"/>
+        <w:i w:val="0"/>
+        <w:iCs w:val="0"/>
         <w:caps w:val="0"/>
         <w:smallCaps w:val="0"/>
         <w:strike w:val="0"/>
@@ -4793,7 +4775,11 @@
         <w:ind w:left="500" w:hanging="219"/>
       </w:pPr>
       <w:rPr>
-        <w:rFonts w:hAnsi="Arial Unicode MS"/>
+        <w:rFonts w:ascii="Arial" w:cs="Arial" w:hAnsi="Arial" w:eastAsia="Arial"/>
+        <w:b w:val="0"/>
+        <w:bCs w:val="0"/>
+        <w:i w:val="0"/>
+        <w:iCs w:val="0"/>
         <w:caps w:val="0"/>
         <w:smallCaps w:val="0"/>
         <w:strike w:val="0"/>
@@ -4816,13 +4802,14 @@
       <w:lvlText w:val="•"/>
       <w:lvlJc w:val="left"/>
       <w:pPr>
-        <w:tabs>
-          <w:tab w:val="left" w:pos="500"/>
-        </w:tabs>
         <w:ind w:left="939" w:hanging="219"/>
       </w:pPr>
       <w:rPr>
-        <w:rFonts w:hAnsi="Arial Unicode MS"/>
+        <w:rFonts w:ascii="Arial" w:cs="Arial" w:hAnsi="Arial" w:eastAsia="Arial"/>
+        <w:b w:val="0"/>
+        <w:bCs w:val="0"/>
+        <w:i w:val="0"/>
+        <w:iCs w:val="0"/>
         <w:caps w:val="0"/>
         <w:smallCaps w:val="0"/>
         <w:strike w:val="0"/>
@@ -4845,13 +4832,14 @@
       <w:lvlText w:val="•"/>
       <w:lvlJc w:val="left"/>
       <w:pPr>
-        <w:tabs>
-          <w:tab w:val="left" w:pos="500"/>
-        </w:tabs>
         <w:ind w:left="1659" w:hanging="219"/>
       </w:pPr>
       <w:rPr>
-        <w:rFonts w:hAnsi="Arial Unicode MS"/>
+        <w:rFonts w:ascii="Arial" w:cs="Arial" w:hAnsi="Arial" w:eastAsia="Arial"/>
+        <w:b w:val="0"/>
+        <w:bCs w:val="0"/>
+        <w:i w:val="0"/>
+        <w:iCs w:val="0"/>
         <w:caps w:val="0"/>
         <w:smallCaps w:val="0"/>
         <w:strike w:val="0"/>
@@ -4874,13 +4862,14 @@
       <w:lvlText w:val="•"/>
       <w:lvlJc w:val="left"/>
       <w:pPr>
-        <w:tabs>
-          <w:tab w:val="left" w:pos="500"/>
-        </w:tabs>
         <w:ind w:left="2379" w:hanging="219"/>
       </w:pPr>
       <w:rPr>
-        <w:rFonts w:hAnsi="Arial Unicode MS"/>
+        <w:rFonts w:ascii="Arial" w:cs="Arial" w:hAnsi="Arial" w:eastAsia="Arial"/>
+        <w:b w:val="0"/>
+        <w:bCs w:val="0"/>
+        <w:i w:val="0"/>
+        <w:iCs w:val="0"/>
         <w:caps w:val="0"/>
         <w:smallCaps w:val="0"/>
         <w:strike w:val="0"/>
@@ -4903,13 +4892,14 @@
       <w:lvlText w:val="•"/>
       <w:lvlJc w:val="left"/>
       <w:pPr>
-        <w:tabs>
-          <w:tab w:val="left" w:pos="500"/>
-        </w:tabs>
         <w:ind w:left="3099" w:hanging="219"/>
       </w:pPr>
       <w:rPr>
-        <w:rFonts w:hAnsi="Arial Unicode MS"/>
+        <w:rFonts w:ascii="Arial" w:cs="Arial" w:hAnsi="Arial" w:eastAsia="Arial"/>
+        <w:b w:val="0"/>
+        <w:bCs w:val="0"/>
+        <w:i w:val="0"/>
+        <w:iCs w:val="0"/>
         <w:caps w:val="0"/>
         <w:smallCaps w:val="0"/>
         <w:strike w:val="0"/>
@@ -4932,13 +4922,14 @@
       <w:lvlText w:val="•"/>
       <w:lvlJc w:val="left"/>
       <w:pPr>
-        <w:tabs>
-          <w:tab w:val="left" w:pos="500"/>
-        </w:tabs>
         <w:ind w:left="3819" w:hanging="219"/>
       </w:pPr>
       <w:rPr>
-        <w:rFonts w:hAnsi="Arial Unicode MS"/>
+        <w:rFonts w:ascii="Arial" w:cs="Arial" w:hAnsi="Arial" w:eastAsia="Arial"/>
+        <w:b w:val="0"/>
+        <w:bCs w:val="0"/>
+        <w:i w:val="0"/>
+        <w:iCs w:val="0"/>
         <w:caps w:val="0"/>
         <w:smallCaps w:val="0"/>
         <w:strike w:val="0"/>
@@ -4961,13 +4952,14 @@
       <w:lvlText w:val="•"/>
       <w:lvlJc w:val="left"/>
       <w:pPr>
-        <w:tabs>
-          <w:tab w:val="left" w:pos="500"/>
-        </w:tabs>
         <w:ind w:left="4539" w:hanging="219"/>
       </w:pPr>
       <w:rPr>
-        <w:rFonts w:hAnsi="Arial Unicode MS"/>
+        <w:rFonts w:ascii="Arial" w:cs="Arial" w:hAnsi="Arial" w:eastAsia="Arial"/>
+        <w:b w:val="0"/>
+        <w:bCs w:val="0"/>
+        <w:i w:val="0"/>
+        <w:iCs w:val="0"/>
         <w:caps w:val="0"/>
         <w:smallCaps w:val="0"/>
         <w:strike w:val="0"/>
@@ -4990,13 +4982,14 @@
       <w:lvlText w:val="•"/>
       <w:lvlJc w:val="left"/>
       <w:pPr>
-        <w:tabs>
-          <w:tab w:val="left" w:pos="500"/>
-        </w:tabs>
         <w:ind w:left="5259" w:hanging="219"/>
       </w:pPr>
       <w:rPr>
-        <w:rFonts w:hAnsi="Arial Unicode MS"/>
+        <w:rFonts w:ascii="Arial" w:cs="Arial" w:hAnsi="Arial" w:eastAsia="Arial"/>
+        <w:b w:val="0"/>
+        <w:bCs w:val="0"/>
+        <w:i w:val="0"/>
+        <w:iCs w:val="0"/>
         <w:caps w:val="0"/>
         <w:smallCaps w:val="0"/>
         <w:strike w:val="0"/>
@@ -5019,13 +5012,14 @@
       <w:lvlText w:val="•"/>
       <w:lvlJc w:val="left"/>
       <w:pPr>
-        <w:tabs>
-          <w:tab w:val="left" w:pos="500"/>
-        </w:tabs>
         <w:ind w:left="5979" w:hanging="219"/>
       </w:pPr>
       <w:rPr>
-        <w:rFonts w:hAnsi="Arial Unicode MS"/>
+        <w:rFonts w:ascii="Arial" w:cs="Arial" w:hAnsi="Arial" w:eastAsia="Arial"/>
+        <w:b w:val="0"/>
+        <w:bCs w:val="0"/>
+        <w:i w:val="0"/>
+        <w:iCs w:val="0"/>
         <w:caps w:val="0"/>
         <w:smallCaps w:val="0"/>
         <w:strike w:val="0"/>
@@ -5067,7 +5061,11 @@
           <w:ind w:left="500" w:hanging="219"/>
         </w:pPr>
         <w:rPr>
-          <w:rFonts w:hAnsi="Arial Unicode MS"/>
+          <w:rFonts w:ascii="Arial" w:cs="Arial" w:hAnsi="Arial" w:eastAsia="Arial"/>
+          <w:b w:val="0"/>
+          <w:bCs w:val="0"/>
+          <w:i w:val="0"/>
+          <w:iCs w:val="0"/>
           <w:caps w:val="0"/>
           <w:smallCaps w:val="0"/>
           <w:strike w:val="0"/>
@@ -5092,13 +5090,14 @@
         <w:lvlText w:val="•"/>
         <w:lvlJc w:val="left"/>
         <w:pPr>
-          <w:tabs>
-            <w:tab w:val="left" w:pos="500"/>
-          </w:tabs>
           <w:ind w:left="939" w:hanging="219"/>
         </w:pPr>
         <w:rPr>
-          <w:rFonts w:hAnsi="Arial Unicode MS"/>
+          <w:rFonts w:ascii="Arial" w:cs="Arial" w:hAnsi="Arial" w:eastAsia="Arial"/>
+          <w:b w:val="0"/>
+          <w:bCs w:val="0"/>
+          <w:i w:val="0"/>
+          <w:iCs w:val="0"/>
           <w:caps w:val="0"/>
           <w:smallCaps w:val="0"/>
           <w:strike w:val="0"/>
@@ -5123,13 +5122,14 @@
         <w:lvlText w:val="•"/>
         <w:lvlJc w:val="left"/>
         <w:pPr>
-          <w:tabs>
-            <w:tab w:val="left" w:pos="500"/>
-          </w:tabs>
           <w:ind w:left="1659" w:hanging="219"/>
         </w:pPr>
         <w:rPr>
-          <w:rFonts w:hAnsi="Arial Unicode MS"/>
+          <w:rFonts w:ascii="Arial" w:cs="Arial" w:hAnsi="Arial" w:eastAsia="Arial"/>
+          <w:b w:val="0"/>
+          <w:bCs w:val="0"/>
+          <w:i w:val="0"/>
+          <w:iCs w:val="0"/>
           <w:caps w:val="0"/>
           <w:smallCaps w:val="0"/>
           <w:strike w:val="0"/>
@@ -5154,13 +5154,14 @@
         <w:lvlText w:val="•"/>
         <w:lvlJc w:val="left"/>
         <w:pPr>
-          <w:tabs>
-            <w:tab w:val="left" w:pos="500"/>
-          </w:tabs>
           <w:ind w:left="2379" w:hanging="219"/>
         </w:pPr>
         <w:rPr>
-          <w:rFonts w:hAnsi="Arial Unicode MS"/>
+          <w:rFonts w:ascii="Arial" w:cs="Arial" w:hAnsi="Arial" w:eastAsia="Arial"/>
+          <w:b w:val="0"/>
+          <w:bCs w:val="0"/>
+          <w:i w:val="0"/>
+          <w:iCs w:val="0"/>
           <w:caps w:val="0"/>
           <w:smallCaps w:val="0"/>
           <w:strike w:val="0"/>
@@ -5185,13 +5186,14 @@
         <w:lvlText w:val="•"/>
         <w:lvlJc w:val="left"/>
         <w:pPr>
-          <w:tabs>
-            <w:tab w:val="left" w:pos="500"/>
-          </w:tabs>
           <w:ind w:left="3099" w:hanging="219"/>
         </w:pPr>
         <w:rPr>
-          <w:rFonts w:hAnsi="Arial Unicode MS"/>
+          <w:rFonts w:ascii="Arial" w:cs="Arial" w:hAnsi="Arial" w:eastAsia="Arial"/>
+          <w:b w:val="0"/>
+          <w:bCs w:val="0"/>
+          <w:i w:val="0"/>
+          <w:iCs w:val="0"/>
           <w:caps w:val="0"/>
           <w:smallCaps w:val="0"/>
           <w:strike w:val="0"/>
@@ -5216,13 +5218,14 @@
         <w:lvlText w:val="•"/>
         <w:lvlJc w:val="left"/>
         <w:pPr>
-          <w:tabs>
-            <w:tab w:val="left" w:pos="500"/>
-          </w:tabs>
           <w:ind w:left="3819" w:hanging="219"/>
         </w:pPr>
         <w:rPr>
-          <w:rFonts w:hAnsi="Arial Unicode MS"/>
+          <w:rFonts w:ascii="Arial" w:cs="Arial" w:hAnsi="Arial" w:eastAsia="Arial"/>
+          <w:b w:val="0"/>
+          <w:bCs w:val="0"/>
+          <w:i w:val="0"/>
+          <w:iCs w:val="0"/>
           <w:caps w:val="0"/>
           <w:smallCaps w:val="0"/>
           <w:strike w:val="0"/>
@@ -5247,13 +5250,14 @@
         <w:lvlText w:val="•"/>
         <w:lvlJc w:val="left"/>
         <w:pPr>
-          <w:tabs>
-            <w:tab w:val="left" w:pos="500"/>
-          </w:tabs>
           <w:ind w:left="4539" w:hanging="219"/>
         </w:pPr>
         <w:rPr>
-          <w:rFonts w:hAnsi="Arial Unicode MS"/>
+          <w:rFonts w:ascii="Arial" w:cs="Arial" w:hAnsi="Arial" w:eastAsia="Arial"/>
+          <w:b w:val="0"/>
+          <w:bCs w:val="0"/>
+          <w:i w:val="0"/>
+          <w:iCs w:val="0"/>
           <w:caps w:val="0"/>
           <w:smallCaps w:val="0"/>
           <w:strike w:val="0"/>
@@ -5278,13 +5282,14 @@
         <w:lvlText w:val="•"/>
         <w:lvlJc w:val="left"/>
         <w:pPr>
-          <w:tabs>
-            <w:tab w:val="left" w:pos="500"/>
-          </w:tabs>
           <w:ind w:left="5259" w:hanging="219"/>
         </w:pPr>
         <w:rPr>
-          <w:rFonts w:hAnsi="Arial Unicode MS"/>
+          <w:rFonts w:ascii="Arial" w:cs="Arial" w:hAnsi="Arial" w:eastAsia="Arial"/>
+          <w:b w:val="0"/>
+          <w:bCs w:val="0"/>
+          <w:i w:val="0"/>
+          <w:iCs w:val="0"/>
           <w:caps w:val="0"/>
           <w:smallCaps w:val="0"/>
           <w:strike w:val="0"/>
@@ -5309,13 +5314,14 @@
         <w:lvlText w:val="•"/>
         <w:lvlJc w:val="left"/>
         <w:pPr>
-          <w:tabs>
-            <w:tab w:val="left" w:pos="500"/>
-          </w:tabs>
           <w:ind w:left="5979" w:hanging="219"/>
         </w:pPr>
         <w:rPr>
-          <w:rFonts w:hAnsi="Arial Unicode MS"/>
+          <w:rFonts w:ascii="Arial" w:cs="Arial" w:hAnsi="Arial" w:eastAsia="Arial"/>
+          <w:b w:val="0"/>
+          <w:bCs w:val="0"/>
+          <w:i w:val="0"/>
+          <w:iCs w:val="0"/>
           <w:caps w:val="0"/>
           <w:smallCaps w:val="0"/>
           <w:strike w:val="0"/>
@@ -5352,7 +5358,11 @@
           <w:ind w:left="500" w:hanging="219"/>
         </w:pPr>
         <w:rPr>
-          <w:rFonts w:hAnsi="Arial Unicode MS"/>
+          <w:rFonts w:ascii="Arial" w:cs="Arial" w:hAnsi="Arial" w:eastAsia="Arial"/>
+          <w:b w:val="0"/>
+          <w:bCs w:val="0"/>
+          <w:i w:val="0"/>
+          <w:iCs w:val="0"/>
           <w:caps w:val="0"/>
           <w:smallCaps w:val="0"/>
           <w:strike w:val="0"/>
@@ -5377,13 +5387,14 @@
         <w:lvlText w:val="•"/>
         <w:lvlJc w:val="left"/>
         <w:pPr>
-          <w:tabs>
-            <w:tab w:val="left" w:pos="500"/>
-          </w:tabs>
           <w:ind w:left="939" w:hanging="219"/>
         </w:pPr>
         <w:rPr>
-          <w:rFonts w:hAnsi="Arial Unicode MS"/>
+          <w:rFonts w:ascii="Arial" w:cs="Arial" w:hAnsi="Arial" w:eastAsia="Arial"/>
+          <w:b w:val="0"/>
+          <w:bCs w:val="0"/>
+          <w:i w:val="0"/>
+          <w:iCs w:val="0"/>
           <w:caps w:val="0"/>
           <w:smallCaps w:val="0"/>
           <w:strike w:val="0"/>
@@ -5408,13 +5419,14 @@
         <w:lvlText w:val="•"/>
         <w:lvlJc w:val="left"/>
         <w:pPr>
-          <w:tabs>
-            <w:tab w:val="left" w:pos="500"/>
-          </w:tabs>
           <w:ind w:left="1659" w:hanging="219"/>
         </w:pPr>
         <w:rPr>
-          <w:rFonts w:hAnsi="Arial Unicode MS"/>
+          <w:rFonts w:ascii="Arial" w:cs="Arial" w:hAnsi="Arial" w:eastAsia="Arial"/>
+          <w:b w:val="0"/>
+          <w:bCs w:val="0"/>
+          <w:i w:val="0"/>
+          <w:iCs w:val="0"/>
           <w:caps w:val="0"/>
           <w:smallCaps w:val="0"/>
           <w:strike w:val="0"/>
@@ -5439,13 +5451,14 @@
         <w:lvlText w:val="•"/>
         <w:lvlJc w:val="left"/>
         <w:pPr>
-          <w:tabs>
-            <w:tab w:val="left" w:pos="500"/>
-          </w:tabs>
           <w:ind w:left="2379" w:hanging="219"/>
         </w:pPr>
         <w:rPr>
-          <w:rFonts w:hAnsi="Arial Unicode MS"/>
+          <w:rFonts w:ascii="Arial" w:cs="Arial" w:hAnsi="Arial" w:eastAsia="Arial"/>
+          <w:b w:val="0"/>
+          <w:bCs w:val="0"/>
+          <w:i w:val="0"/>
+          <w:iCs w:val="0"/>
           <w:caps w:val="0"/>
           <w:smallCaps w:val="0"/>
           <w:strike w:val="0"/>
@@ -5470,13 +5483,14 @@
         <w:lvlText w:val="•"/>
         <w:lvlJc w:val="left"/>
         <w:pPr>
-          <w:tabs>
-            <w:tab w:val="left" w:pos="500"/>
-          </w:tabs>
           <w:ind w:left="3099" w:hanging="219"/>
         </w:pPr>
         <w:rPr>
-          <w:rFonts w:hAnsi="Arial Unicode MS"/>
+          <w:rFonts w:ascii="Arial" w:cs="Arial" w:hAnsi="Arial" w:eastAsia="Arial"/>
+          <w:b w:val="0"/>
+          <w:bCs w:val="0"/>
+          <w:i w:val="0"/>
+          <w:iCs w:val="0"/>
           <w:caps w:val="0"/>
           <w:smallCaps w:val="0"/>
           <w:strike w:val="0"/>
@@ -5501,13 +5515,14 @@
         <w:lvlText w:val="•"/>
         <w:lvlJc w:val="left"/>
         <w:pPr>
-          <w:tabs>
-            <w:tab w:val="left" w:pos="500"/>
-          </w:tabs>
           <w:ind w:left="3819" w:hanging="219"/>
         </w:pPr>
         <w:rPr>
-          <w:rFonts w:hAnsi="Arial Unicode MS"/>
+          <w:rFonts w:ascii="Arial" w:cs="Arial" w:hAnsi="Arial" w:eastAsia="Arial"/>
+          <w:b w:val="0"/>
+          <w:bCs w:val="0"/>
+          <w:i w:val="0"/>
+          <w:iCs w:val="0"/>
           <w:caps w:val="0"/>
           <w:smallCaps w:val="0"/>
           <w:strike w:val="0"/>
@@ -5532,13 +5547,14 @@
         <w:lvlText w:val="•"/>
         <w:lvlJc w:val="left"/>
         <w:pPr>
-          <w:tabs>
-            <w:tab w:val="left" w:pos="500"/>
-          </w:tabs>
           <w:ind w:left="4539" w:hanging="219"/>
         </w:pPr>
         <w:rPr>
-          <w:rFonts w:hAnsi="Arial Unicode MS"/>
+          <w:rFonts w:ascii="Arial" w:cs="Arial" w:hAnsi="Arial" w:eastAsia="Arial"/>
+          <w:b w:val="0"/>
+          <w:bCs w:val="0"/>
+          <w:i w:val="0"/>
+          <w:iCs w:val="0"/>
           <w:caps w:val="0"/>
           <w:smallCaps w:val="0"/>
           <w:strike w:val="0"/>
@@ -5563,13 +5579,14 @@
         <w:lvlText w:val="•"/>
         <w:lvlJc w:val="left"/>
         <w:pPr>
-          <w:tabs>
-            <w:tab w:val="left" w:pos="500"/>
-          </w:tabs>
           <w:ind w:left="5259" w:hanging="219"/>
         </w:pPr>
         <w:rPr>
-          <w:rFonts w:hAnsi="Arial Unicode MS"/>
+          <w:rFonts w:ascii="Arial" w:cs="Arial" w:hAnsi="Arial" w:eastAsia="Arial"/>
+          <w:b w:val="0"/>
+          <w:bCs w:val="0"/>
+          <w:i w:val="0"/>
+          <w:iCs w:val="0"/>
           <w:caps w:val="0"/>
           <w:smallCaps w:val="0"/>
           <w:strike w:val="0"/>
@@ -5594,13 +5611,14 @@
         <w:lvlText w:val="•"/>
         <w:lvlJc w:val="left"/>
         <w:pPr>
-          <w:tabs>
-            <w:tab w:val="left" w:pos="500"/>
-          </w:tabs>
           <w:ind w:left="5979" w:hanging="219"/>
         </w:pPr>
         <w:rPr>
-          <w:rFonts w:hAnsi="Arial Unicode MS"/>
+          <w:rFonts w:ascii="Arial" w:cs="Arial" w:hAnsi="Arial" w:eastAsia="Arial"/>
+          <w:b w:val="0"/>
+          <w:bCs w:val="0"/>
+          <w:i w:val="0"/>
+          <w:iCs w:val="0"/>
           <w:caps w:val="0"/>
           <w:smallCaps w:val="0"/>
           <w:strike w:val="0"/>
@@ -5637,7 +5655,11 @@
           <w:ind w:left="500" w:hanging="219"/>
         </w:pPr>
         <w:rPr>
-          <w:rFonts w:hAnsi="Arial Unicode MS"/>
+          <w:rFonts w:ascii="Arial" w:cs="Arial" w:hAnsi="Arial" w:eastAsia="Arial"/>
+          <w:b w:val="0"/>
+          <w:bCs w:val="0"/>
+          <w:i w:val="0"/>
+          <w:iCs w:val="0"/>
           <w:caps w:val="0"/>
           <w:smallCaps w:val="0"/>
           <w:strike w:val="0"/>
@@ -5662,13 +5684,14 @@
         <w:lvlText w:val="•"/>
         <w:lvlJc w:val="left"/>
         <w:pPr>
-          <w:tabs>
-            <w:tab w:val="left" w:pos="500"/>
-          </w:tabs>
           <w:ind w:left="939" w:hanging="219"/>
         </w:pPr>
         <w:rPr>
-          <w:rFonts w:hAnsi="Arial Unicode MS"/>
+          <w:rFonts w:ascii="Arial" w:cs="Arial" w:hAnsi="Arial" w:eastAsia="Arial"/>
+          <w:b w:val="0"/>
+          <w:bCs w:val="0"/>
+          <w:i w:val="0"/>
+          <w:iCs w:val="0"/>
           <w:caps w:val="0"/>
           <w:smallCaps w:val="0"/>
           <w:strike w:val="0"/>
@@ -5693,13 +5716,14 @@
         <w:lvlText w:val="•"/>
         <w:lvlJc w:val="left"/>
         <w:pPr>
-          <w:tabs>
-            <w:tab w:val="left" w:pos="500"/>
-          </w:tabs>
           <w:ind w:left="1659" w:hanging="219"/>
         </w:pPr>
         <w:rPr>
-          <w:rFonts w:hAnsi="Arial Unicode MS"/>
+          <w:rFonts w:ascii="Arial" w:cs="Arial" w:hAnsi="Arial" w:eastAsia="Arial"/>
+          <w:b w:val="0"/>
+          <w:bCs w:val="0"/>
+          <w:i w:val="0"/>
+          <w:iCs w:val="0"/>
           <w:caps w:val="0"/>
           <w:smallCaps w:val="0"/>
           <w:strike w:val="0"/>
@@ -5724,13 +5748,14 @@
         <w:lvlText w:val="•"/>
         <w:lvlJc w:val="left"/>
         <w:pPr>
-          <w:tabs>
-            <w:tab w:val="left" w:pos="500"/>
-          </w:tabs>
           <w:ind w:left="2379" w:hanging="219"/>
         </w:pPr>
         <w:rPr>
-          <w:rFonts w:hAnsi="Arial Unicode MS"/>
+          <w:rFonts w:ascii="Arial" w:cs="Arial" w:hAnsi="Arial" w:eastAsia="Arial"/>
+          <w:b w:val="0"/>
+          <w:bCs w:val="0"/>
+          <w:i w:val="0"/>
+          <w:iCs w:val="0"/>
           <w:caps w:val="0"/>
           <w:smallCaps w:val="0"/>
           <w:strike w:val="0"/>
@@ -5755,13 +5780,14 @@
         <w:lvlText w:val="•"/>
         <w:lvlJc w:val="left"/>
         <w:pPr>
-          <w:tabs>
-            <w:tab w:val="left" w:pos="500"/>
-          </w:tabs>
           <w:ind w:left="3099" w:hanging="219"/>
         </w:pPr>
         <w:rPr>
-          <w:rFonts w:hAnsi="Arial Unicode MS"/>
+          <w:rFonts w:ascii="Arial" w:cs="Arial" w:hAnsi="Arial" w:eastAsia="Arial"/>
+          <w:b w:val="0"/>
+          <w:bCs w:val="0"/>
+          <w:i w:val="0"/>
+          <w:iCs w:val="0"/>
           <w:caps w:val="0"/>
           <w:smallCaps w:val="0"/>
           <w:strike w:val="0"/>
@@ -5786,13 +5812,14 @@
         <w:lvlText w:val="•"/>
         <w:lvlJc w:val="left"/>
         <w:pPr>
-          <w:tabs>
-            <w:tab w:val="left" w:pos="500"/>
-          </w:tabs>
           <w:ind w:left="3819" w:hanging="219"/>
         </w:pPr>
         <w:rPr>
-          <w:rFonts w:hAnsi="Arial Unicode MS"/>
+          <w:rFonts w:ascii="Arial" w:cs="Arial" w:hAnsi="Arial" w:eastAsia="Arial"/>
+          <w:b w:val="0"/>
+          <w:bCs w:val="0"/>
+          <w:i w:val="0"/>
+          <w:iCs w:val="0"/>
           <w:caps w:val="0"/>
           <w:smallCaps w:val="0"/>
           <w:strike w:val="0"/>
@@ -5817,13 +5844,14 @@
         <w:lvlText w:val="•"/>
         <w:lvlJc w:val="left"/>
         <w:pPr>
-          <w:tabs>
-            <w:tab w:val="left" w:pos="500"/>
-          </w:tabs>
           <w:ind w:left="4539" w:hanging="219"/>
         </w:pPr>
         <w:rPr>
-          <w:rFonts w:hAnsi="Arial Unicode MS"/>
+          <w:rFonts w:ascii="Arial" w:cs="Arial" w:hAnsi="Arial" w:eastAsia="Arial"/>
+          <w:b w:val="0"/>
+          <w:bCs w:val="0"/>
+          <w:i w:val="0"/>
+          <w:iCs w:val="0"/>
           <w:caps w:val="0"/>
           <w:smallCaps w:val="0"/>
           <w:strike w:val="0"/>
@@ -5848,13 +5876,14 @@
         <w:lvlText w:val="•"/>
         <w:lvlJc w:val="left"/>
         <w:pPr>
-          <w:tabs>
-            <w:tab w:val="left" w:pos="500"/>
-          </w:tabs>
           <w:ind w:left="5259" w:hanging="219"/>
         </w:pPr>
         <w:rPr>
-          <w:rFonts w:hAnsi="Arial Unicode MS"/>
+          <w:rFonts w:ascii="Arial" w:cs="Arial" w:hAnsi="Arial" w:eastAsia="Arial"/>
+          <w:b w:val="0"/>
+          <w:bCs w:val="0"/>
+          <w:i w:val="0"/>
+          <w:iCs w:val="0"/>
           <w:caps w:val="0"/>
           <w:smallCaps w:val="0"/>
           <w:strike w:val="0"/>
@@ -5879,13 +5908,14 @@
         <w:lvlText w:val="•"/>
         <w:lvlJc w:val="left"/>
         <w:pPr>
-          <w:tabs>
-            <w:tab w:val="left" w:pos="500"/>
-          </w:tabs>
           <w:ind w:left="5979" w:hanging="219"/>
         </w:pPr>
         <w:rPr>
-          <w:rFonts w:hAnsi="Arial Unicode MS"/>
+          <w:rFonts w:ascii="Arial" w:cs="Arial" w:hAnsi="Arial" w:eastAsia="Arial"/>
+          <w:b w:val="0"/>
+          <w:bCs w:val="0"/>
+          <w:i w:val="0"/>
+          <w:iCs w:val="0"/>
           <w:caps w:val="0"/>
           <w:smallCaps w:val="0"/>
           <w:strike w:val="0"/>
@@ -5922,7 +5952,11 @@
           <w:ind w:left="500" w:hanging="219"/>
         </w:pPr>
         <w:rPr>
-          <w:rFonts w:hAnsi="Arial Unicode MS"/>
+          <w:rFonts w:ascii="Arial" w:cs="Arial" w:hAnsi="Arial" w:eastAsia="Arial"/>
+          <w:b w:val="0"/>
+          <w:bCs w:val="0"/>
+          <w:i w:val="0"/>
+          <w:iCs w:val="0"/>
           <w:caps w:val="0"/>
           <w:smallCaps w:val="0"/>
           <w:strike w:val="0"/>
@@ -5947,13 +5981,14 @@
         <w:lvlText w:val="•"/>
         <w:lvlJc w:val="left"/>
         <w:pPr>
-          <w:tabs>
-            <w:tab w:val="left" w:pos="500"/>
-          </w:tabs>
           <w:ind w:left="939" w:hanging="219"/>
         </w:pPr>
         <w:rPr>
-          <w:rFonts w:hAnsi="Arial Unicode MS"/>
+          <w:rFonts w:ascii="Arial" w:cs="Arial" w:hAnsi="Arial" w:eastAsia="Arial"/>
+          <w:b w:val="0"/>
+          <w:bCs w:val="0"/>
+          <w:i w:val="0"/>
+          <w:iCs w:val="0"/>
           <w:caps w:val="0"/>
           <w:smallCaps w:val="0"/>
           <w:strike w:val="0"/>
@@ -5978,13 +6013,14 @@
         <w:lvlText w:val="•"/>
         <w:lvlJc w:val="left"/>
         <w:pPr>
-          <w:tabs>
-            <w:tab w:val="left" w:pos="500"/>
-          </w:tabs>
           <w:ind w:left="1659" w:hanging="219"/>
         </w:pPr>
         <w:rPr>
-          <w:rFonts w:hAnsi="Arial Unicode MS"/>
+          <w:rFonts w:ascii="Arial" w:cs="Arial" w:hAnsi="Arial" w:eastAsia="Arial"/>
+          <w:b w:val="0"/>
+          <w:bCs w:val="0"/>
+          <w:i w:val="0"/>
+          <w:iCs w:val="0"/>
           <w:caps w:val="0"/>
           <w:smallCaps w:val="0"/>
           <w:strike w:val="0"/>
@@ -6009,13 +6045,14 @@
         <w:lvlText w:val="•"/>
         <w:lvlJc w:val="left"/>
         <w:pPr>
-          <w:tabs>
-            <w:tab w:val="left" w:pos="500"/>
-          </w:tabs>
           <w:ind w:left="2379" w:hanging="219"/>
         </w:pPr>
         <w:rPr>
-          <w:rFonts w:hAnsi="Arial Unicode MS"/>
+          <w:rFonts w:ascii="Arial" w:cs="Arial" w:hAnsi="Arial" w:eastAsia="Arial"/>
+          <w:b w:val="0"/>
+          <w:bCs w:val="0"/>
+          <w:i w:val="0"/>
+          <w:iCs w:val="0"/>
           <w:caps w:val="0"/>
           <w:smallCaps w:val="0"/>
           <w:strike w:val="0"/>
@@ -6040,13 +6077,14 @@
         <w:lvlText w:val="•"/>
         <w:lvlJc w:val="left"/>
         <w:pPr>
-          <w:tabs>
-            <w:tab w:val="left" w:pos="500"/>
-          </w:tabs>
           <w:ind w:left="3099" w:hanging="219"/>
         </w:pPr>
         <w:rPr>
-          <w:rFonts w:hAnsi="Arial Unicode MS"/>
+          <w:rFonts w:ascii="Arial" w:cs="Arial" w:hAnsi="Arial" w:eastAsia="Arial"/>
+          <w:b w:val="0"/>
+          <w:bCs w:val="0"/>
+          <w:i w:val="0"/>
+          <w:iCs w:val="0"/>
           <w:caps w:val="0"/>
           <w:smallCaps w:val="0"/>
           <w:strike w:val="0"/>
@@ -6071,13 +6109,14 @@
         <w:lvlText w:val="•"/>
         <w:lvlJc w:val="left"/>
         <w:pPr>
-          <w:tabs>
-            <w:tab w:val="left" w:pos="500"/>
-          </w:tabs>
           <w:ind w:left="3819" w:hanging="219"/>
         </w:pPr>
         <w:rPr>
-          <w:rFonts w:hAnsi="Arial Unicode MS"/>
+          <w:rFonts w:ascii="Arial" w:cs="Arial" w:hAnsi="Arial" w:eastAsia="Arial"/>
+          <w:b w:val="0"/>
+          <w:bCs w:val="0"/>
+          <w:i w:val="0"/>
+          <w:iCs w:val="0"/>
           <w:caps w:val="0"/>
           <w:smallCaps w:val="0"/>
           <w:strike w:val="0"/>
@@ -6102,13 +6141,14 @@
         <w:lvlText w:val="•"/>
         <w:lvlJc w:val="left"/>
         <w:pPr>
-          <w:tabs>
-            <w:tab w:val="left" w:pos="500"/>
-          </w:tabs>
           <w:ind w:left="4539" w:hanging="219"/>
         </w:pPr>
         <w:rPr>
-          <w:rFonts w:hAnsi="Arial Unicode MS"/>
+          <w:rFonts w:ascii="Arial" w:cs="Arial" w:hAnsi="Arial" w:eastAsia="Arial"/>
+          <w:b w:val="0"/>
+          <w:bCs w:val="0"/>
+          <w:i w:val="0"/>
+          <w:iCs w:val="0"/>
           <w:caps w:val="0"/>
           <w:smallCaps w:val="0"/>
           <w:strike w:val="0"/>
@@ -6133,13 +6173,14 @@
         <w:lvlText w:val="•"/>
         <w:lvlJc w:val="left"/>
         <w:pPr>
-          <w:tabs>
-            <w:tab w:val="left" w:pos="500"/>
-          </w:tabs>
           <w:ind w:left="5259" w:hanging="219"/>
         </w:pPr>
         <w:rPr>
-          <w:rFonts w:hAnsi="Arial Unicode MS"/>
+          <w:rFonts w:ascii="Arial" w:cs="Arial" w:hAnsi="Arial" w:eastAsia="Arial"/>
+          <w:b w:val="0"/>
+          <w:bCs w:val="0"/>
+          <w:i w:val="0"/>
+          <w:iCs w:val="0"/>
           <w:caps w:val="0"/>
           <w:smallCaps w:val="0"/>
           <w:strike w:val="0"/>
@@ -6164,13 +6205,14 @@
         <w:lvlText w:val="•"/>
         <w:lvlJc w:val="left"/>
         <w:pPr>
-          <w:tabs>
-            <w:tab w:val="left" w:pos="500"/>
-          </w:tabs>
           <w:ind w:left="5979" w:hanging="219"/>
         </w:pPr>
         <w:rPr>
-          <w:rFonts w:hAnsi="Arial Unicode MS"/>
+          <w:rFonts w:ascii="Arial" w:cs="Arial" w:hAnsi="Arial" w:eastAsia="Arial"/>
+          <w:b w:val="0"/>
+          <w:bCs w:val="0"/>
+          <w:i w:val="0"/>
+          <w:iCs w:val="0"/>
           <w:caps w:val="0"/>
           <w:smallCaps w:val="0"/>
           <w:strike w:val="0"/>
@@ -6381,8 +6423,9 @@
       <w:szCs w:val="20"/>
       <w:u w:val="none" w:color="000000"/>
       <w:vertAlign w:val="baseline"/>
-      <w14:textOutline>
+      <w14:textOutline w14:w="12700" w14:cap="flat">
         <w14:noFill/>
+        <w14:miter w14:lim="400000"/>
       </w14:textOutline>
       <w14:textFill>
         <w14:solidFill>
@@ -6391,13 +6434,29 @@
       </w14:textFill>
     </w:rPr>
   </w:style>
+  <w:style w:type="character" w:styleId="Hyperlink.0">
+    <w:name w:val="Hyperlink.0"/>
+    <w:rPr>
+      <w:rFonts w:ascii="Arial" w:hAnsi="Arial"/>
+      <w:outline w:val="0"/>
+      <w:color w:val="6a6a6a"/>
+      <w:sz w:val="22"/>
+      <w:szCs w:val="22"/>
+      <w:u w:color="6a6a6a"/>
+      <w14:textFill>
+        <w14:solidFill>
+          <w14:srgbClr w14:val="6A6A6A"/>
+        </w14:solidFill>
+      </w14:textFill>
+    </w:rPr>
+  </w:style>
   <w:style w:type="character" w:styleId="None">
     <w:name w:val="None"/>
   </w:style>
-  <w:style w:type="character" w:styleId="Hyperlink.0">
-    <w:name w:val="Hyperlink.0"/>
+  <w:style w:type="character" w:styleId="Hyperlink.1">
+    <w:name w:val="Hyperlink.1"/>
     <w:basedOn w:val="None"/>
-    <w:next w:val="Hyperlink.0"/>
+    <w:next w:val="Hyperlink.1"/>
     <w:rPr>
       <w:rFonts w:ascii="Arial" w:cs="Arial" w:hAnsi="Arial" w:eastAsia="Arial"/>
       <w:outline w:val="0"/>
@@ -6405,6 +6464,7 @@
       <w:sz w:val="22"/>
       <w:szCs w:val="22"/>
       <w:u w:color="6a6a6a"/>
+      <w:lang w:val="en-US"/>
       <w14:textFill>
         <w14:solidFill>
           <w14:srgbClr w14:val="6A6A6A"/>
@@ -6587,13 +6647,7 @@
           <a:effectLst/>
         </a:effectStyle>
         <a:effectStyle>
-          <a:effectLst>
-            <a:outerShdw sx="100000" sy="100000" kx="0" ky="0" algn="b" rotWithShape="0" blurRad="38100" dist="20000" dir="5400000">
-              <a:srgbClr val="000000">
-                <a:alpha val="38000"/>
-              </a:srgbClr>
-            </a:outerShdw>
-          </a:effectLst>
+          <a:effectLst/>
         </a:effectStyle>
       </a:effectStyleLst>
       <a:bgFillStyleLst>
@@ -6692,10 +6746,10 @@
             </a:solidFill>
             <a:effectLst/>
             <a:uFillTx/>
-            <a:latin typeface="Cambria"/>
-            <a:ea typeface="Cambria"/>
-            <a:cs typeface="Cambria"/>
-            <a:sym typeface="Cambria"/>
+            <a:latin typeface="+mn-lt"/>
+            <a:ea typeface="+mn-ea"/>
+            <a:cs typeface="+mn-cs"/>
+            <a:sym typeface="Helvetica Neue"/>
           </a:defRPr>
         </a:defPPr>
         <a:lvl1pPr marL="0" marR="0" indent="0" algn="l" defTabSz="914400" rtl="0" fontAlgn="auto" latinLnBrk="1" hangingPunct="0">
@@ -6950,13 +7004,7 @@
           <a:prstDash val="solid"/>
           <a:round/>
         </a:ln>
-        <a:effectLst>
-          <a:outerShdw sx="100000" sy="100000" kx="0" ky="0" algn="b" rotWithShape="0" blurRad="38100" dist="20000" dir="5400000">
-            <a:srgbClr val="000000">
-              <a:alpha val="38000"/>
-            </a:srgbClr>
-          </a:outerShdw>
-        </a:effectLst>
+        <a:effectLst/>
         <a:sp3d/>
       </a:spPr>
       <a:bodyPr rot="0" spcFirstLastPara="1" vertOverflow="overflow" horzOverflow="overflow" vert="horz" wrap="square" lIns="91439" tIns="45719" rIns="91439" bIns="45719" numCol="1" spcCol="38100" rtlCol="0" anchor="t" upright="0">
@@ -7269,10 +7317,10 @@
             </a:solidFill>
             <a:effectLst/>
             <a:uFillTx/>
-            <a:latin typeface="Cambria"/>
-            <a:ea typeface="Cambria"/>
-            <a:cs typeface="Cambria"/>
-            <a:sym typeface="Cambria"/>
+            <a:latin typeface="+mn-lt"/>
+            <a:ea typeface="+mn-ea"/>
+            <a:cs typeface="+mn-cs"/>
+            <a:sym typeface="Helvetica Neue"/>
           </a:defRPr>
         </a:defPPr>
         <a:lvl1pPr marL="0" marR="0" indent="0" algn="l" defTabSz="914400" rtl="0" fontAlgn="auto" latinLnBrk="1" hangingPunct="0">

</xml_diff>